<commit_message>
Mini Updates und kompilierte Jar dem Repository hinzugefügt.
</commit_message>
<xml_diff>
--- a/Prelude.docx
+++ b/Prelude.docx
@@ -937,7 +937,43 @@
           <w:sz w:val="24"/>
           <w:szCs w:val="24"/>
         </w:rPr>
-        <w:t>Schwabach, 21.02.2020</w:t>
+        <w:t>Schwabach, 2</w:t>
+      </w:r>
+      <w:r>
+        <w:rPr>
+          <w:rFonts w:ascii="Arial" w:hAnsi="Arial" w:cs="Arial"/>
+          <w:iCs/>
+          <w:sz w:val="24"/>
+          <w:szCs w:val="24"/>
+        </w:rPr>
+        <w:t>4</w:t>
+      </w:r>
+      <w:r>
+        <w:rPr>
+          <w:rFonts w:ascii="Arial" w:hAnsi="Arial" w:cs="Arial"/>
+          <w:iCs/>
+          <w:sz w:val="24"/>
+          <w:szCs w:val="24"/>
+        </w:rPr>
+        <w:t>.0</w:t>
+      </w:r>
+      <w:r>
+        <w:rPr>
+          <w:rFonts w:ascii="Arial" w:hAnsi="Arial" w:cs="Arial"/>
+          <w:iCs/>
+          <w:sz w:val="24"/>
+          <w:szCs w:val="24"/>
+        </w:rPr>
+        <w:t>5</w:t>
+      </w:r>
+      <w:r>
+        <w:rPr>
+          <w:rFonts w:ascii="Arial" w:hAnsi="Arial" w:cs="Arial"/>
+          <w:iCs/>
+          <w:sz w:val="24"/>
+          <w:szCs w:val="24"/>
+        </w:rPr>
+        <w:t>.2020</w:t>
       </w:r>
       <w:r>
         <w:rPr>
@@ -2494,7 +2530,7 @@
 </file>
 
 <file path=customXml/itemProps1.xml><?xml version="1.0" encoding="utf-8"?>
-<ds:datastoreItem xmlns:ds="http://schemas.openxmlformats.org/officeDocument/2006/customXml" ds:itemID="{E1A0B14C-6EF7-466B-BA24-A9BF6207455E}">
+<ds:datastoreItem xmlns:ds="http://schemas.openxmlformats.org/officeDocument/2006/customXml" ds:itemID="{2C0F7CEF-02B9-47B1-A534-B0F8D5BA9EBF}">
   <ds:schemaRefs>
     <ds:schemaRef ds:uri="http://schemas.openxmlformats.org/officeDocument/2006/bibliography"/>
   </ds:schemaRefs>

</xml_diff>